<commit_message>
RM 37 - Ajuste nos Templates para facilitar o entendimento do guia.
</commit_message>
<xml_diff>
--- a/Documentos/Construcao/Templates/TemplateDocumentoArquitetura - nomeProjeto.docx
+++ b/Documentos/Construcao/Templates/TemplateDocumentoArquitetura - nomeProjeto.docx
@@ -464,7 +464,7 @@
           <w:szCs w:val="28"/>
           <w:lang w:eastAsia="pt-BR"/>
         </w:rPr>
-        <w:t>0</w:t>
+        <w:t>&lt;</w:t>
       </w:r>
       <w:r>
         <w:rPr>
@@ -476,7 +476,7 @@
           <w:szCs w:val="28"/>
           <w:lang w:eastAsia="pt-BR"/>
         </w:rPr>
-        <w:t>.</w:t>
+        <w:t>0</w:t>
       </w:r>
       <w:r>
         <w:rPr>
@@ -488,7 +488,31 @@
           <w:szCs w:val="28"/>
           <w:lang w:eastAsia="pt-BR"/>
         </w:rPr>
+        <w:t>.</w:t>
+      </w:r>
+      <w:r>
+        <w:rPr>
+          <w:rFonts w:ascii="Arial" w:eastAsia="Times New Roman" w:hAnsi="Arial" w:cs="Arial"/>
+          <w:b/>
+          <w:bCs/>
+          <w:color w:val="000000"/>
+          <w:sz w:val="28"/>
+          <w:szCs w:val="28"/>
+          <w:lang w:eastAsia="pt-BR"/>
+        </w:rPr>
         <w:t>0</w:t>
+      </w:r>
+      <w:r>
+        <w:rPr>
+          <w:rFonts w:ascii="Arial" w:eastAsia="Times New Roman" w:hAnsi="Arial" w:cs="Arial"/>
+          <w:b/>
+          <w:bCs/>
+          <w:color w:val="000000"/>
+          <w:sz w:val="28"/>
+          <w:szCs w:val="28"/>
+          <w:lang w:eastAsia="pt-BR"/>
+        </w:rPr>
+        <w:t>&gt;</w:t>
       </w:r>
     </w:p>
     <w:p>
@@ -628,6 +652,150 @@
           <w:lang w:eastAsia="pt-BR"/>
         </w:rPr>
         <w:t> </w:t>
+      </w:r>
+    </w:p>
+    <w:p>
+      <w:pPr>
+        <w:rPr>
+          <w:rFonts w:ascii="Arial" w:eastAsia="Times New Roman" w:hAnsi="Arial" w:cs="Arial"/>
+          <w:b/>
+          <w:bCs/>
+          <w:color w:val="000000"/>
+          <w:sz w:val="36"/>
+          <w:szCs w:val="36"/>
+          <w:lang w:eastAsia="pt-BR"/>
+        </w:rPr>
+      </w:pPr>
+      <w:r>
+        <w:rPr>
+          <w:rFonts w:ascii="Arial" w:eastAsia="Times New Roman" w:hAnsi="Arial" w:cs="Arial"/>
+          <w:b/>
+          <w:bCs/>
+          <w:color w:val="000000"/>
+          <w:sz w:val="36"/>
+          <w:szCs w:val="36"/>
+          <w:lang w:eastAsia="pt-BR"/>
+        </w:rPr>
+        <w:br w:type="page"/>
+      </w:r>
+    </w:p>
+    <w:p>
+      <w:pPr>
+        <w:spacing w:line="360" w:lineRule="auto"/>
+        <w:jc w:val="both"/>
+        <w:rPr>
+          <w:rFonts w:ascii="Arial" w:eastAsia="Times New Roman" w:hAnsi="Arial" w:cs="Arial"/>
+          <w:szCs w:val="24"/>
+          <w:lang w:eastAsia="pt-BR"/>
+        </w:rPr>
+      </w:pPr>
+      <w:r>
+        <w:rPr>
+          <w:rFonts w:ascii="Arial" w:eastAsia="Times New Roman" w:hAnsi="Arial" w:cs="Arial"/>
+          <w:szCs w:val="24"/>
+          <w:lang w:eastAsia="pt-BR"/>
+        </w:rPr>
+        <w:lastRenderedPageBreak/>
+        <w:t xml:space="preserve">[Observação: O template a seguir foi desenvolvido com o intuito de auxiliar na criação de novos artefatos. O </w:t>
+      </w:r>
+      <w:r>
+        <w:rPr>
+          <w:rFonts w:ascii="Arial" w:eastAsia="Times New Roman" w:hAnsi="Arial" w:cs="Arial"/>
+          <w:szCs w:val="24"/>
+          <w:lang w:eastAsia="pt-BR"/>
+        </w:rPr>
+        <w:t xml:space="preserve">texto entre colchetes </w:t>
+      </w:r>
+      <w:r>
+        <w:rPr>
+          <w:rFonts w:ascii="Arial" w:eastAsia="Times New Roman" w:hAnsi="Arial" w:cs="Arial"/>
+          <w:szCs w:val="24"/>
+          <w:lang w:eastAsia="pt-BR"/>
+        </w:rPr>
+        <w:t xml:space="preserve">([]) e maior e menor que (&lt;&gt;) </w:t>
+      </w:r>
+      <w:r>
+        <w:rPr>
+          <w:rFonts w:ascii="Arial" w:eastAsia="Times New Roman" w:hAnsi="Arial" w:cs="Arial"/>
+          <w:szCs w:val="24"/>
+          <w:lang w:eastAsia="pt-BR"/>
+        </w:rPr>
+        <w:t xml:space="preserve">é </w:t>
+      </w:r>
+      <w:r>
+        <w:rPr>
+          <w:rFonts w:ascii="Arial" w:eastAsia="Times New Roman" w:hAnsi="Arial" w:cs="Arial"/>
+          <w:szCs w:val="24"/>
+          <w:lang w:eastAsia="pt-BR"/>
+        </w:rPr>
+        <w:t>utilizado</w:t>
+      </w:r>
+      <w:r>
+        <w:rPr>
+          <w:rFonts w:ascii="Arial" w:eastAsia="Times New Roman" w:hAnsi="Arial" w:cs="Arial"/>
+          <w:szCs w:val="24"/>
+          <w:lang w:eastAsia="pt-BR"/>
+        </w:rPr>
+        <w:t xml:space="preserve"> para </w:t>
+      </w:r>
+      <w:r>
+        <w:rPr>
+          <w:rFonts w:ascii="Arial" w:eastAsia="Times New Roman" w:hAnsi="Arial" w:cs="Arial"/>
+          <w:szCs w:val="24"/>
+          <w:lang w:eastAsia="pt-BR"/>
+        </w:rPr>
+        <w:t>guiar</w:t>
+      </w:r>
+      <w:r>
+        <w:rPr>
+          <w:rFonts w:ascii="Arial" w:eastAsia="Times New Roman" w:hAnsi="Arial" w:cs="Arial"/>
+          <w:szCs w:val="24"/>
+          <w:lang w:eastAsia="pt-BR"/>
+        </w:rPr>
+        <w:t xml:space="preserve"> o autor e deverá ser excluído antes da publicação do documento</w:t>
+      </w:r>
+      <w:r>
+        <w:rPr>
+          <w:rFonts w:ascii="Arial" w:eastAsia="Times New Roman" w:hAnsi="Arial" w:cs="Arial"/>
+          <w:szCs w:val="24"/>
+          <w:lang w:eastAsia="pt-BR"/>
+        </w:rPr>
+        <w:t>.</w:t>
+      </w:r>
+      <w:r>
+        <w:rPr>
+          <w:rFonts w:ascii="Arial" w:eastAsia="Times New Roman" w:hAnsi="Arial" w:cs="Arial"/>
+          <w:szCs w:val="24"/>
+          <w:lang w:eastAsia="pt-BR"/>
+        </w:rPr>
+        <w:t>]</w:t>
+      </w:r>
+    </w:p>
+    <w:p>
+      <w:pPr>
+        <w:rPr>
+          <w:rFonts w:ascii="Arial" w:eastAsia="Times New Roman" w:hAnsi="Arial" w:cs="Arial"/>
+          <w:b/>
+          <w:bCs/>
+          <w:color w:val="000000"/>
+          <w:sz w:val="36"/>
+          <w:szCs w:val="36"/>
+          <w:lang w:eastAsia="pt-BR"/>
+        </w:rPr>
+      </w:pPr>
+      <w:bookmarkStart w:id="0" w:name="_GoBack"/>
+      <w:bookmarkEnd w:id="0"/>
+      <w:r>
+        <w:rPr>
+          <w:rFonts w:ascii="Arial" w:eastAsia="Times New Roman" w:hAnsi="Arial" w:cs="Arial"/>
+          <w:b/>
+          <w:bCs/>
+          <w:color w:val="000000"/>
+          <w:sz w:val="36"/>
+          <w:szCs w:val="36"/>
+          <w:lang w:eastAsia="pt-BR"/>
+        </w:rPr>
+        <w:br w:type="page"/>
       </w:r>
     </w:p>
     <w:p>
@@ -1802,8 +1970,6 @@
           <w:lang w:eastAsia="pt-BR"/>
         </w:rPr>
       </w:pPr>
-      <w:bookmarkStart w:id="0" w:name="_GoBack"/>
-      <w:bookmarkEnd w:id="0"/>
       <w:r>
         <w:rPr>
           <w:rFonts w:ascii="Arial" w:eastAsia="Times New Roman" w:hAnsi="Arial" w:cs="Arial"/>
@@ -1860,6 +2026,7 @@
     <w:p>
       <w:pPr>
         <w:pStyle w:val="InfoBlue0"/>
+        <w:spacing w:line="360" w:lineRule="auto"/>
       </w:pPr>
       <w:r>
         <w:t xml:space="preserve">[A introdução do </w:t>
@@ -1952,6 +2119,7 @@
     <w:p>
       <w:pPr>
         <w:pStyle w:val="InfoBlue0"/>
+        <w:spacing w:line="360" w:lineRule="auto"/>
       </w:pPr>
       <w:r>
         <w:t xml:space="preserve">[Esta subseção descreve o conteúdo restante do </w:t>
@@ -3233,6 +3401,7 @@
     <w:p>
       <w:pPr>
         <w:pStyle w:val="InfoBlue0"/>
+        <w:spacing w:line="360" w:lineRule="auto"/>
       </w:pPr>
       <w:r>
         <w:t xml:space="preserve">[Esta seção descreve qual é a arquitetura de software do sistema atual e como ela é representada. Da </w:t>
@@ -3321,10 +3490,67 @@
     <w:p>
       <w:pPr>
         <w:pStyle w:val="InfoBlue0"/>
-      </w:pPr>
-      <w:r>
-        <w:t>Neste tópico também estarão presentes informações como qual banco de dados será utilizado e como será feita a comunicação entre as camadas do sistema]</w:t>
-      </w:r>
+        <w:spacing w:line="360" w:lineRule="auto"/>
+      </w:pPr>
+      <w:r>
+        <w:t>Neste tópico também estarão presentes informações como qual banco de dados será utilizado e como será feita a comunicação entre as camadas do sistema</w:t>
+      </w:r>
+      <w:r>
+        <w:t>.</w:t>
+      </w:r>
+      <w:r>
+        <w:t>]</w:t>
+      </w:r>
+    </w:p>
+    <w:p>
+      <w:pPr>
+        <w:pStyle w:val="Corpodetexto"/>
+      </w:pPr>
+    </w:p>
+    <w:p>
+      <w:pPr>
+        <w:pStyle w:val="Corpodetexto"/>
+      </w:pPr>
+    </w:p>
+    <w:p>
+      <w:pPr>
+        <w:pStyle w:val="Corpodetexto"/>
+      </w:pPr>
+    </w:p>
+    <w:p>
+      <w:pPr>
+        <w:pStyle w:val="Corpodetexto"/>
+      </w:pPr>
+    </w:p>
+    <w:p>
+      <w:pPr>
+        <w:spacing w:before="120" w:after="60" w:line="360" w:lineRule="auto"/>
+        <w:outlineLvl w:val="0"/>
+        <w:rPr>
+          <w:rFonts w:ascii="Arial" w:eastAsia="Times New Roman" w:hAnsi="Arial" w:cs="Arial"/>
+          <w:bCs/>
+          <w:color w:val="000000"/>
+          <w:kern w:val="36"/>
+          <w:szCs w:val="24"/>
+          <w:lang w:eastAsia="pt-BR"/>
+        </w:rPr>
+      </w:pPr>
+      <w:r>
+        <w:rPr>
+          <w:rFonts w:ascii="Arial" w:eastAsia="Times New Roman" w:hAnsi="Arial" w:cs="Arial"/>
+          <w:bCs/>
+          <w:color w:val="000000"/>
+          <w:kern w:val="36"/>
+          <w:szCs w:val="24"/>
+          <w:lang w:eastAsia="pt-BR"/>
+        </w:rPr>
+        <w:t>[Após o término do desenvolvimento deste documento, a página 2 – apenas para orientação – deverá ser excluída.]</w:t>
+      </w:r>
+    </w:p>
+    <w:p>
+      <w:pPr>
+        <w:pStyle w:val="Corpodetexto"/>
+      </w:pPr>
     </w:p>
     <w:sectPr>
       <w:headerReference w:type="default" r:id="rId8"/>
@@ -3508,7 +3734,7 @@
               <w:sz w:val="18"/>
               <w:szCs w:val="18"/>
             </w:rPr>
-            <w:t>2</w:t>
+            <w:t>3</w:t>
           </w:r>
           <w:r>
             <w:rPr>
@@ -3557,7 +3783,7 @@
               <w:sz w:val="18"/>
               <w:szCs w:val="18"/>
             </w:rPr>
-            <w:t>7</w:t>
+            <w:t>8</w:t>
           </w:r>
           <w:r>
             <w:rPr>
@@ -6745,7 +6971,7 @@
 </file>
 
 <file path=customXml/itemProps1.xml><?xml version="1.0" encoding="utf-8"?>
-<ds:datastoreItem xmlns:ds="http://schemas.openxmlformats.org/officeDocument/2006/customXml" ds:itemID="{8A98D1D9-33BC-4685-8361-1E5C13DD7FF7}">
+<ds:datastoreItem xmlns:ds="http://schemas.openxmlformats.org/officeDocument/2006/customXml" ds:itemID="{8AC6256F-4C18-43D6-96E0-949B37B4B884}">
   <ds:schemaRefs>
     <ds:schemaRef ds:uri="http://schemas.openxmlformats.org/officeDocument/2006/bibliography"/>
   </ds:schemaRefs>

</xml_diff>